<commit_message>
Changed project name to KAET. Added X64 compatibility and setup.
</commit_message>
<xml_diff>
--- a/Documentation/README.docx
+++ b/Documentation/README.docx
@@ -13,55 +13,7 @@
         <w:rPr>
           <w:lang w:val="en-US"/>
         </w:rPr>
-        <w:t>K</w:t>
-      </w:r>
-      <w:r>
-        <w:rPr>
-          <w:lang w:val="en-US"/>
-        </w:rPr>
-        <w:t xml:space="preserve">inect </w:t>
-      </w:r>
-      <w:r>
-        <w:rPr>
-          <w:lang w:val="en-US"/>
-        </w:rPr>
-        <w:t>A</w:t>
-      </w:r>
-      <w:r>
-        <w:rPr>
-          <w:lang w:val="en-US"/>
-        </w:rPr>
-        <w:t>nnotation and</w:t>
-      </w:r>
-      <w:r>
-        <w:rPr>
-          <w:lang w:val="en-US"/>
-        </w:rPr>
-        <w:t xml:space="preserve"> </w:t>
-      </w:r>
-      <w:r>
-        <w:rPr>
-          <w:lang w:val="en-US"/>
-        </w:rPr>
-        <w:t>E</w:t>
-      </w:r>
-      <w:r>
-        <w:rPr>
-          <w:lang w:val="en-US"/>
-        </w:rPr>
-        <w:t xml:space="preserve">valuation </w:t>
-      </w:r>
-      <w:r>
-        <w:rPr>
-          <w:lang w:val="en-US"/>
-        </w:rPr>
-        <w:t>T</w:t>
-      </w:r>
-      <w:r>
-        <w:rPr>
-          <w:lang w:val="en-US"/>
-        </w:rPr>
-        <w:t>ool</w:t>
+        <w:t>KAET</w:t>
       </w:r>
       <w:r>
         <w:rPr>
@@ -72,6 +24,47 @@
     </w:p>
     <w:p>
       <w:pPr>
+        <w:rPr>
+          <w:lang w:val="en-US"/>
+        </w:rPr>
+      </w:pPr>
+      <w:r>
+        <w:rPr>
+          <w:lang w:val="en-US"/>
+        </w:rPr>
+        <w:t xml:space="preserve">The </w:t>
+      </w:r>
+      <w:proofErr w:type="spellStart"/>
+      <w:r>
+        <w:rPr>
+          <w:lang w:val="en-US"/>
+        </w:rPr>
+        <w:t>Kinect</w:t>
+      </w:r>
+      <w:proofErr w:type="spellEnd"/>
+      <w:r>
+        <w:rPr>
+          <w:lang w:val="en-US"/>
+        </w:rPr>
+        <w:t xml:space="preserve"> Annotation and Evaluation Tool </w:t>
+      </w:r>
+      <w:proofErr w:type="gramStart"/>
+      <w:r>
+        <w:rPr>
+          <w:lang w:val="en-US"/>
+        </w:rPr>
+        <w:t>is</w:t>
+      </w:r>
+      <w:proofErr w:type="gramEnd"/>
+      <w:r>
+        <w:rPr>
+          <w:lang w:val="en-US"/>
+        </w:rPr>
+        <w:t xml:space="preserve"> made to simplify the process of creating and improving machine learning algorithms for 2D and 3D pose estimation. It offers an intuitive user interface to do some of the most common tasks in this context: get annotated images (optionally background separated) containing one or more persons and train and evaluate a machine learning algorithm with these annotations.</w:t>
+      </w:r>
+    </w:p>
+    <w:p>
+      <w:pPr>
         <w:pStyle w:val="berschrift1"/>
         <w:rPr>
           <w:u w:val="single"/>
@@ -98,34 +91,15 @@
         </w:rPr>
         <w:t xml:space="preserve">Project homepage: </w:t>
       </w:r>
-      <w:r>
-        <w:fldChar w:fldCharType="begin"/>
-      </w:r>
-      <w:r>
-        <w:rPr>
-          <w:lang w:val="en-US"/>
-        </w:rPr>
-        <w:instrText xml:space="preserve"> HYPERLINK "http://www.multimedia-computing.de/wiki/Kinect_Annotation_and_Evaluation_Tool" </w:instrText>
-      </w:r>
-      <w:r>
-        <w:fldChar w:fldCharType="separate"/>
-      </w:r>
-      <w:r>
-        <w:rPr>
-          <w:rStyle w:val="Hyperlink"/>
-          <w:sz w:val="20"/>
-          <w:lang w:val="en-US"/>
-        </w:rPr>
-        <w:t>http://www.multimedia-computing.de/wiki/Kinect_Annotation_and_Evaluation_Tool</w:t>
-      </w:r>
-      <w:r>
-        <w:rPr>
-          <w:rStyle w:val="Hyperlink"/>
-          <w:sz w:val="20"/>
-          <w:lang w:val="en-US"/>
-        </w:rPr>
-        <w:fldChar w:fldCharType="end"/>
-      </w:r>
+      <w:hyperlink r:id="rId7" w:history="1">
+        <w:r>
+          <w:rPr>
+            <w:rStyle w:val="Hyperlink"/>
+            <w:lang w:val="en-US"/>
+          </w:rPr>
+          <w:t>http://www.multimedia-computing.org/wiki/KAET</w:t>
+        </w:r>
+      </w:hyperlink>
       <w:r>
         <w:rPr>
           <w:lang w:val="en-US"/>
@@ -139,32 +113,15 @@
         <w:br/>
         <w:t xml:space="preserve">Source project:  </w:t>
       </w:r>
-      <w:r>
-        <w:fldChar w:fldCharType="begin"/>
-      </w:r>
-      <w:r>
-        <w:rPr>
-          <w:lang w:val="en-US"/>
-        </w:rPr>
-        <w:instrText xml:space="preserve"> HYPERLINK "https://github.com/ChrislS/Kinect-Annotation-and-Evaluation-Tool" </w:instrText>
-      </w:r>
-      <w:r>
-        <w:fldChar w:fldCharType="separate"/>
-      </w:r>
-      <w:r>
-        <w:rPr>
-          <w:rStyle w:val="Hyperlink"/>
-          <w:lang w:val="en-US"/>
-        </w:rPr>
-        <w:t>https://github.com/ChrislS/Kinect-Annotation-and-Evaluation-Tool</w:t>
-      </w:r>
-      <w:r>
-        <w:rPr>
-          <w:rStyle w:val="Hyperlink"/>
-          <w:lang w:val="en-US"/>
-        </w:rPr>
-        <w:fldChar w:fldCharType="end"/>
-      </w:r>
+      <w:hyperlink r:id="rId8" w:history="1">
+        <w:r>
+          <w:rPr>
+            <w:rStyle w:val="Hyperlink"/>
+            <w:lang w:val="en-US"/>
+          </w:rPr>
+          <w:t>https://github.com/ChrislS/Kinect-Annotation-and-Evaluation-Tool</w:t>
+        </w:r>
+      </w:hyperlink>
       <w:r>
         <w:rPr>
           <w:lang w:val="en-US"/>
@@ -248,32 +205,15 @@
         </w:rPr>
         <w:t xml:space="preserve">, </w:t>
       </w:r>
-      <w:r>
-        <w:fldChar w:fldCharType="begin"/>
-      </w:r>
-      <w:r>
-        <w:rPr>
-          <w:lang w:val="en-US"/>
-        </w:rPr>
-        <w:instrText xml:space="preserve"> HYPERLINK "http://numerics.mathdotnet.com/" </w:instrText>
-      </w:r>
-      <w:r>
-        <w:fldChar w:fldCharType="separate"/>
-      </w:r>
-      <w:r>
-        <w:rPr>
-          <w:rStyle w:val="Hyperlink"/>
-          <w:lang w:val="en-US"/>
-        </w:rPr>
-        <w:t>http://numerics.mathdotnet.com/</w:t>
-      </w:r>
-      <w:r>
-        <w:rPr>
-          <w:rStyle w:val="Hyperlink"/>
-          <w:lang w:val="en-US"/>
-        </w:rPr>
-        <w:fldChar w:fldCharType="end"/>
-      </w:r>
+      <w:hyperlink r:id="rId9" w:history="1">
+        <w:r>
+          <w:rPr>
+            <w:rStyle w:val="Hyperlink"/>
+            <w:lang w:val="en-US"/>
+          </w:rPr>
+          <w:t>http://numerics.mathdotnet.com/</w:t>
+        </w:r>
+      </w:hyperlink>
       <w:r>
         <w:rPr>
           <w:lang w:val="en-US"/>
@@ -316,13 +256,27 @@
         <w:rPr>
           <w:lang w:val="en-US"/>
         </w:rPr>
-        <w:t xml:space="preserve"> (CodeP</w:t>
-      </w:r>
-      <w:r>
-        <w:rPr>
-          <w:lang w:val="en-US"/>
-        </w:rPr>
-        <w:t>roject Open License)</w:t>
+        <w:t xml:space="preserve"> (</w:t>
+      </w:r>
+      <w:proofErr w:type="spellStart"/>
+      <w:r>
+        <w:rPr>
+          <w:lang w:val="en-US"/>
+        </w:rPr>
+        <w:t>CodeP</w:t>
+      </w:r>
+      <w:r>
+        <w:rPr>
+          <w:lang w:val="en-US"/>
+        </w:rPr>
+        <w:t>roject</w:t>
+      </w:r>
+      <w:proofErr w:type="spellEnd"/>
+      <w:r>
+        <w:rPr>
+          <w:lang w:val="en-US"/>
+        </w:rPr>
+        <w:t xml:space="preserve"> Open License)</w:t>
       </w:r>
       <w:r>
         <w:rPr>
@@ -336,32 +290,15 @@
         </w:rPr>
         <w:br/>
       </w:r>
-      <w:r>
-        <w:fldChar w:fldCharType="begin"/>
-      </w:r>
-      <w:r>
-        <w:rPr>
-          <w:lang w:val="en-US"/>
-        </w:rPr>
-        <w:instrText xml:space="preserve"> HYPERLINK "http://www.codeproject.com/KB/progress/MediaSlider.aspx" </w:instrText>
-      </w:r>
-      <w:r>
-        <w:fldChar w:fldCharType="separate"/>
-      </w:r>
-      <w:r>
-        <w:rPr>
-          <w:rStyle w:val="Hyperlink"/>
-          <w:lang w:val="en-US"/>
-        </w:rPr>
-        <w:t>http://www.codeproject.com/KB/progress/MediaSlider.aspx</w:t>
-      </w:r>
-      <w:r>
-        <w:rPr>
-          <w:rStyle w:val="Hyperlink"/>
-          <w:lang w:val="en-US"/>
-        </w:rPr>
-        <w:fldChar w:fldCharType="end"/>
-      </w:r>
+      <w:hyperlink r:id="rId10" w:history="1">
+        <w:r>
+          <w:rPr>
+            <w:rStyle w:val="Hyperlink"/>
+            <w:lang w:val="en-US"/>
+          </w:rPr>
+          <w:t>http://www.codeproject.com/KB/progress/MediaSlider.aspx</w:t>
+        </w:r>
+      </w:hyperlink>
       <w:r>
         <w:rPr>
           <w:lang w:val="en-US"/>
@@ -392,32 +329,15 @@
         </w:rPr>
         <w:t xml:space="preserve">File sort algorithm (modified, public domain, </w:t>
       </w:r>
-      <w:r>
-        <w:fldChar w:fldCharType="begin"/>
-      </w:r>
-      <w:r>
-        <w:rPr>
-          <w:lang w:val="en-US"/>
-        </w:rPr>
-        <w:instrText xml:space="preserve"> HYPERLINK "http://beta.unclassified.de/code/dotnet/naturalsort/" </w:instrText>
-      </w:r>
-      <w:r>
-        <w:fldChar w:fldCharType="separate"/>
-      </w:r>
-      <w:r>
-        <w:rPr>
-          <w:rStyle w:val="Hyperlink"/>
-          <w:lang w:val="en-US"/>
-        </w:rPr>
-        <w:t>http://beta.unclassified.de/code/dotnet/naturalsort/</w:t>
-      </w:r>
-      <w:r>
-        <w:rPr>
-          <w:rStyle w:val="Hyperlink"/>
-          <w:lang w:val="en-US"/>
-        </w:rPr>
-        <w:fldChar w:fldCharType="end"/>
-      </w:r>
+      <w:hyperlink r:id="rId11" w:history="1">
+        <w:r>
+          <w:rPr>
+            <w:rStyle w:val="Hyperlink"/>
+            <w:lang w:val="en-US"/>
+          </w:rPr>
+          <w:t>http://beta.unclassified.de/code/dotnet/naturalsort/</w:t>
+        </w:r>
+      </w:hyperlink>
       <w:r>
         <w:rPr>
           <w:lang w:val="en-US"/>
@@ -436,38 +356,29 @@
           <w:lang w:val="en-US"/>
         </w:rPr>
       </w:pPr>
-      <w:r>
-        <w:rPr>
-          <w:lang w:val="en-US"/>
-        </w:rPr>
-        <w:t xml:space="preserve">OpenNI (unmodified, LGPL, </w:t>
-      </w:r>
-      <w:r>
-        <w:fldChar w:fldCharType="begin"/>
-      </w:r>
-      <w:r>
-        <w:rPr>
-          <w:lang w:val="en-US"/>
-        </w:rPr>
-        <w:instrText xml:space="preserve"> HYPERLINK "http://www.openni.org/downloadfiles" </w:instrText>
-      </w:r>
-      <w:r>
-        <w:fldChar w:fldCharType="separate"/>
-      </w:r>
-      <w:r>
-        <w:rPr>
-          <w:rStyle w:val="Hyperlink"/>
-          <w:lang w:val="en-US"/>
-        </w:rPr>
-        <w:t>http://www.openni.org/downloadfiles</w:t>
-      </w:r>
-      <w:r>
-        <w:rPr>
-          <w:rStyle w:val="Hyperlink"/>
-          <w:lang w:val="en-US"/>
-        </w:rPr>
-        <w:fldChar w:fldCharType="end"/>
-      </w:r>
+      <w:proofErr w:type="spellStart"/>
+      <w:r>
+        <w:rPr>
+          <w:lang w:val="en-US"/>
+        </w:rPr>
+        <w:t>OpenNI</w:t>
+      </w:r>
+      <w:proofErr w:type="spellEnd"/>
+      <w:r>
+        <w:rPr>
+          <w:lang w:val="en-US"/>
+        </w:rPr>
+        <w:t xml:space="preserve"> (unmodified, LGPL, </w:t>
+      </w:r>
+      <w:hyperlink r:id="rId12" w:history="1">
+        <w:r>
+          <w:rPr>
+            <w:rStyle w:val="Hyperlink"/>
+            <w:lang w:val="en-US"/>
+          </w:rPr>
+          <w:t>http://www.openni.org/downloadfiles</w:t>
+        </w:r>
+      </w:hyperlink>
       <w:r>
         <w:rPr>
           <w:lang w:val="en-US"/>
@@ -686,6 +597,27 @@
     </w:p>
     <w:p>
       <w:pPr>
+        <w:rPr>
+          <w:rFonts w:asciiTheme="majorHAnsi" w:eastAsiaTheme="majorEastAsia" w:hAnsiTheme="majorHAnsi" w:cstheme="majorBidi"/>
+          <w:b/>
+          <w:bCs/>
+          <w:color w:val="365F91" w:themeColor="accent1" w:themeShade="BF"/>
+          <w:sz w:val="28"/>
+          <w:szCs w:val="28"/>
+          <w:u w:val="single"/>
+          <w:lang w:val="en-US"/>
+        </w:rPr>
+      </w:pPr>
+      <w:r>
+        <w:rPr>
+          <w:u w:val="single"/>
+          <w:lang w:val="en-US"/>
+        </w:rPr>
+        <w:br w:type="page"/>
+      </w:r>
+    </w:p>
+    <w:p>
+      <w:pPr>
         <w:pStyle w:val="berschrift1"/>
         <w:rPr>
           <w:lang w:val="en-US"/>
@@ -696,6 +628,7 @@
           <w:u w:val="single"/>
           <w:lang w:val="en-US"/>
         </w:rPr>
+        <w:lastRenderedPageBreak/>
         <w:t>Installation</w:t>
       </w:r>
       <w:r>
@@ -776,11 +709,19 @@
         </w:rPr>
         <w:t>“</w:t>
       </w:r>
-      <w:r>
-        <w:rPr>
-          <w:lang w:val="en-US"/>
-        </w:rPr>
-        <w:t xml:space="preserve">OpenNI </w:t>
+      <w:proofErr w:type="spellStart"/>
+      <w:r>
+        <w:rPr>
+          <w:lang w:val="en-US"/>
+        </w:rPr>
+        <w:t>OpenNI</w:t>
+      </w:r>
+      <w:proofErr w:type="spellEnd"/>
+      <w:r>
+        <w:rPr>
+          <w:lang w:val="en-US"/>
+        </w:rPr>
+        <w:t xml:space="preserve"> </w:t>
       </w:r>
       <w:r>
         <w:rPr>
@@ -934,32 +875,17 @@
         </w:rPr>
         <w:t xml:space="preserve">Install </w:t>
       </w:r>
-      <w:r>
-        <w:fldChar w:fldCharType="begin"/>
-      </w:r>
-      <w:r>
-        <w:rPr>
-          <w:lang w:val="en-US"/>
-        </w:rPr>
-        <w:instrText xml:space="preserve"> HYPERLINK "http://www.openni.org/downloadfiles/opennimodules/openni-binaries/20-latest-unstable" </w:instrText>
-      </w:r>
-      <w:r>
-        <w:fldChar w:fldCharType="separate"/>
-      </w:r>
-      <w:r>
-        <w:rPr>
-          <w:rStyle w:val="Hyperlink"/>
-          <w:lang w:val="en-US"/>
-        </w:rPr>
-        <w:t>OpenNI</w:t>
-      </w:r>
-      <w:r>
-        <w:rPr>
-          <w:rStyle w:val="Hyperlink"/>
-          <w:lang w:val="en-US"/>
-        </w:rPr>
-        <w:fldChar w:fldCharType="end"/>
-      </w:r>
+      <w:hyperlink r:id="rId13" w:history="1">
+        <w:proofErr w:type="spellStart"/>
+        <w:r>
+          <w:rPr>
+            <w:rStyle w:val="Hyperlink"/>
+            <w:lang w:val="en-US"/>
+          </w:rPr>
+          <w:t>OpenNI</w:t>
+        </w:r>
+        <w:proofErr w:type="spellEnd"/>
+      </w:hyperlink>
       <w:r>
         <w:rPr>
           <w:lang w:val="en-US"/>
@@ -987,32 +913,15 @@
         </w:rPr>
         <w:t xml:space="preserve">Install </w:t>
       </w:r>
-      <w:r>
-        <w:fldChar w:fldCharType="begin"/>
-      </w:r>
-      <w:r>
-        <w:rPr>
-          <w:lang w:val="en-US"/>
-        </w:rPr>
-        <w:instrText xml:space="preserve"> HYPERLINK "http://www.openni.org/downloadfiles/opennimodules/openni-compliant-middleware-binaries/33-latest-unstable" </w:instrText>
-      </w:r>
-      <w:r>
-        <w:fldChar w:fldCharType="separate"/>
-      </w:r>
-      <w:r>
-        <w:rPr>
-          <w:rStyle w:val="Hyperlink"/>
-          <w:lang w:val="en-US"/>
-        </w:rPr>
-        <w:t>NITE</w:t>
-      </w:r>
-      <w:r>
-        <w:rPr>
-          <w:rStyle w:val="Hyperlink"/>
-          <w:lang w:val="en-US"/>
-        </w:rPr>
-        <w:fldChar w:fldCharType="end"/>
-      </w:r>
+      <w:hyperlink r:id="rId14" w:history="1">
+        <w:r>
+          <w:rPr>
+            <w:rStyle w:val="Hyperlink"/>
+            <w:lang w:val="en-US"/>
+          </w:rPr>
+          <w:t>NITE</w:t>
+        </w:r>
+      </w:hyperlink>
       <w:r>
         <w:rPr>
           <w:lang w:val="en-US"/>
@@ -1084,34 +993,14 @@
         </w:rPr>
         <w:t xml:space="preserve">Install </w:t>
       </w:r>
-      <w:r>
-        <w:fldChar w:fldCharType="begin"/>
-      </w:r>
-      <w:r>
-        <w:rPr>
-          <w:lang w:val="en-US"/>
-        </w:rPr>
-        <w:instrText xml:space="preserve"> HYPERLINK "https://github.com/avin2/SensorKinect" </w:instrText>
-      </w:r>
-      <w:r>
-        <w:fldChar w:fldCharType="separate"/>
-      </w:r>
       <w:proofErr w:type="spellStart"/>
       <w:r>
         <w:rPr>
-          <w:rStyle w:val="Hyperlink"/>
           <w:lang w:val="en-US"/>
         </w:rPr>
         <w:t>SensorKinect</w:t>
       </w:r>
       <w:proofErr w:type="spellEnd"/>
-      <w:r>
-        <w:rPr>
-          <w:rStyle w:val="Hyperlink"/>
-          <w:lang w:val="en-US"/>
-        </w:rPr>
-        <w:fldChar w:fldCharType="end"/>
-      </w:r>
       <w:r>
         <w:rPr>
           <w:lang w:val="en-US"/>
@@ -1441,7 +1330,7 @@
         </w:rPr>
         <w:lastRenderedPageBreak/>
         <w:drawing>
-          <wp:anchor distT="0" distB="0" distL="114300" distR="114300" simplePos="0" relativeHeight="251658240" behindDoc="0" locked="0" layoutInCell="1" allowOverlap="1" wp14:anchorId="23144DE3" wp14:editId="5CFCB0A4">
+          <wp:anchor distT="0" distB="0" distL="114300" distR="114300" simplePos="0" relativeHeight="251656190" behindDoc="0" locked="0" layoutInCell="1" allowOverlap="1" wp14:anchorId="20DF4610" wp14:editId="308FA2F0">
             <wp:simplePos x="0" y="0"/>
             <wp:positionH relativeFrom="column">
               <wp:posOffset>718820</wp:posOffset>
@@ -1466,7 +1355,7 @@
                     </pic:cNvPicPr>
                   </pic:nvPicPr>
                   <pic:blipFill>
-                    <a:blip r:embed="rId7">
+                    <a:blip r:embed="rId15">
                       <a:extLst>
                         <a:ext uri="{28A0092B-C50C-407E-A947-70E740481C1C}">
                           <a14:useLocalDpi xmlns:a14="http://schemas.microsoft.com/office/drawing/2010/main" val="0"/>
@@ -1526,9 +1415,91 @@
       </w:pPr>
       <w:r>
         <w:rPr>
-          <w:lang w:val="en-US"/>
-        </w:rPr>
-        <w:t xml:space="preserve">Start the Kinect Annotation and Evaluation Tool. The main window </w:t>
+          <w:noProof/>
+          <w:lang w:eastAsia="de-DE"/>
+        </w:rPr>
+        <w:drawing>
+          <wp:anchor distT="0" distB="0" distL="114300" distR="114300" simplePos="0" relativeHeight="251657215" behindDoc="0" locked="0" layoutInCell="1" allowOverlap="1" wp14:anchorId="4D85615A" wp14:editId="10F48A65">
+            <wp:simplePos x="0" y="0"/>
+            <wp:positionH relativeFrom="column">
+              <wp:posOffset>721995</wp:posOffset>
+            </wp:positionH>
+            <wp:positionV relativeFrom="paragraph">
+              <wp:posOffset>546100</wp:posOffset>
+            </wp:positionV>
+            <wp:extent cx="4091305" cy="4362450"/>
+            <wp:effectExtent l="0" t="0" r="4445" b="0"/>
+            <wp:wrapNone/>
+            <wp:docPr id="11" name="Grafik 11" descr="C:\Users\Christoph\KEAT\Documentation\start.PNG"/>
+            <wp:cNvGraphicFramePr>
+              <a:graphicFrameLocks xmlns:a="http://schemas.openxmlformats.org/drawingml/2006/main" noChangeAspect="1"/>
+            </wp:cNvGraphicFramePr>
+            <a:graphic xmlns:a="http://schemas.openxmlformats.org/drawingml/2006/main">
+              <a:graphicData uri="http://schemas.openxmlformats.org/drawingml/2006/picture">
+                <pic:pic xmlns:pic="http://schemas.openxmlformats.org/drawingml/2006/picture">
+                  <pic:nvPicPr>
+                    <pic:cNvPr id="0" name="Picture 2" descr="C:\Users\Christoph\KEAT\Documentation\start.PNG"/>
+                    <pic:cNvPicPr>
+                      <a:picLocks noChangeAspect="1" noChangeArrowheads="1"/>
+                    </pic:cNvPicPr>
+                  </pic:nvPicPr>
+                  <pic:blipFill>
+                    <a:blip r:embed="rId16">
+                      <a:extLst>
+                        <a:ext uri="{28A0092B-C50C-407E-A947-70E740481C1C}">
+                          <a14:useLocalDpi xmlns:a14="http://schemas.microsoft.com/office/drawing/2010/main" val="0"/>
+                        </a:ext>
+                      </a:extLst>
+                    </a:blip>
+                    <a:srcRect/>
+                    <a:stretch>
+                      <a:fillRect/>
+                    </a:stretch>
+                  </pic:blipFill>
+                  <pic:spPr bwMode="auto">
+                    <a:xfrm>
+                      <a:off x="0" y="0"/>
+                      <a:ext cx="4091305" cy="4362450"/>
+                    </a:xfrm>
+                    <a:prstGeom prst="rect">
+                      <a:avLst/>
+                    </a:prstGeom>
+                    <a:noFill/>
+                    <a:ln>
+                      <a:noFill/>
+                    </a:ln>
+                  </pic:spPr>
+                </pic:pic>
+              </a:graphicData>
+            </a:graphic>
+            <wp14:sizeRelH relativeFrom="page">
+              <wp14:pctWidth>0</wp14:pctWidth>
+            </wp14:sizeRelH>
+            <wp14:sizeRelV relativeFrom="page">
+              <wp14:pctHeight>0</wp14:pctHeight>
+            </wp14:sizeRelV>
+          </wp:anchor>
+        </w:drawing>
+      </w:r>
+      <w:r>
+        <w:rPr>
+          <w:lang w:val="en-US"/>
+        </w:rPr>
+        <w:t xml:space="preserve">Start the </w:t>
+      </w:r>
+      <w:proofErr w:type="spellStart"/>
+      <w:r>
+        <w:rPr>
+          <w:lang w:val="en-US"/>
+        </w:rPr>
+        <w:t>Kinect</w:t>
+      </w:r>
+      <w:proofErr w:type="spellEnd"/>
+      <w:r>
+        <w:rPr>
+          <w:lang w:val="en-US"/>
+        </w:rPr>
+        <w:t xml:space="preserve"> Annotation and Evaluation Tool. The main window </w:t>
       </w:r>
       <w:r>
         <w:rPr>
@@ -1570,7 +1541,7 @@
         <mc:AlternateContent>
           <mc:Choice Requires="wps">
             <w:drawing>
-              <wp:anchor distT="0" distB="0" distL="114300" distR="114300" simplePos="0" relativeHeight="251660288" behindDoc="0" locked="0" layoutInCell="1" allowOverlap="1" wp14:anchorId="1DCBF836" wp14:editId="34FDFBAC">
+              <wp:anchor distT="0" distB="0" distL="114300" distR="114300" simplePos="0" relativeHeight="251660288" behindDoc="0" locked="0" layoutInCell="1" allowOverlap="1" wp14:anchorId="106E1039" wp14:editId="697111C7">
                 <wp:simplePos x="0" y="0"/>
                 <wp:positionH relativeFrom="column">
                   <wp:posOffset>2900680</wp:posOffset>
@@ -1638,7 +1609,7 @@
         <mc:AlternateContent>
           <mc:Choice Requires="wps">
             <w:drawing>
-              <wp:anchor distT="0" distB="0" distL="114300" distR="114300" simplePos="0" relativeHeight="251662336" behindDoc="0" locked="0" layoutInCell="1" allowOverlap="1" wp14:anchorId="1859FD42" wp14:editId="4F557DE7">
+              <wp:anchor distT="0" distB="0" distL="114300" distR="114300" simplePos="0" relativeHeight="251662336" behindDoc="0" locked="0" layoutInCell="1" allowOverlap="1" wp14:anchorId="31C3EC8A" wp14:editId="44563D87">
                 <wp:simplePos x="0" y="0"/>
                 <wp:positionH relativeFrom="column">
                   <wp:posOffset>3510280</wp:posOffset>
@@ -1764,7 +1735,75 @@
           <w:lang w:eastAsia="de-DE"/>
         </w:rPr>
         <w:drawing>
-          <wp:anchor distT="0" distB="0" distL="114300" distR="114300" simplePos="0" relativeHeight="251667456" behindDoc="0" locked="0" layoutInCell="1" allowOverlap="1" wp14:anchorId="7AB499E3" wp14:editId="7D8092C5">
+          <wp:anchor distT="0" distB="0" distL="114300" distR="114300" simplePos="0" relativeHeight="251655165" behindDoc="0" locked="0" layoutInCell="1" allowOverlap="1" wp14:anchorId="278F2607" wp14:editId="39B2A240">
+            <wp:simplePos x="0" y="0"/>
+            <wp:positionH relativeFrom="column">
+              <wp:posOffset>732790</wp:posOffset>
+            </wp:positionH>
+            <wp:positionV relativeFrom="paragraph">
+              <wp:posOffset>917575</wp:posOffset>
+            </wp:positionV>
+            <wp:extent cx="4234180" cy="4514850"/>
+            <wp:effectExtent l="0" t="0" r="0" b="0"/>
+            <wp:wrapNone/>
+            <wp:docPr id="15" name="Grafik 15" descr="C:\Users\Christoph\KEAT\Documentation\record.PNG"/>
+            <wp:cNvGraphicFramePr>
+              <a:graphicFrameLocks xmlns:a="http://schemas.openxmlformats.org/drawingml/2006/main" noChangeAspect="1"/>
+            </wp:cNvGraphicFramePr>
+            <a:graphic xmlns:a="http://schemas.openxmlformats.org/drawingml/2006/main">
+              <a:graphicData uri="http://schemas.openxmlformats.org/drawingml/2006/picture">
+                <pic:pic xmlns:pic="http://schemas.openxmlformats.org/drawingml/2006/picture">
+                  <pic:nvPicPr>
+                    <pic:cNvPr id="0" name="Picture 3" descr="C:\Users\Christoph\KEAT\Documentation\record.PNG"/>
+                    <pic:cNvPicPr>
+                      <a:picLocks noChangeAspect="1" noChangeArrowheads="1"/>
+                    </pic:cNvPicPr>
+                  </pic:nvPicPr>
+                  <pic:blipFill>
+                    <a:blip r:embed="rId17">
+                      <a:extLst>
+                        <a:ext uri="{28A0092B-C50C-407E-A947-70E740481C1C}">
+                          <a14:useLocalDpi xmlns:a14="http://schemas.microsoft.com/office/drawing/2010/main" val="0"/>
+                        </a:ext>
+                      </a:extLst>
+                    </a:blip>
+                    <a:srcRect/>
+                    <a:stretch>
+                      <a:fillRect/>
+                    </a:stretch>
+                  </pic:blipFill>
+                  <pic:spPr bwMode="auto">
+                    <a:xfrm>
+                      <a:off x="0" y="0"/>
+                      <a:ext cx="4234180" cy="4514850"/>
+                    </a:xfrm>
+                    <a:prstGeom prst="rect">
+                      <a:avLst/>
+                    </a:prstGeom>
+                    <a:noFill/>
+                    <a:ln>
+                      <a:noFill/>
+                    </a:ln>
+                  </pic:spPr>
+                </pic:pic>
+              </a:graphicData>
+            </a:graphic>
+            <wp14:sizeRelH relativeFrom="page">
+              <wp14:pctWidth>0</wp14:pctWidth>
+            </wp14:sizeRelH>
+            <wp14:sizeRelV relativeFrom="page">
+              <wp14:pctHeight>0</wp14:pctHeight>
+            </wp14:sizeRelV>
+          </wp:anchor>
+        </w:drawing>
+      </w:r>
+      <w:r>
+        <w:rPr>
+          <w:noProof/>
+          <w:lang w:eastAsia="de-DE"/>
+        </w:rPr>
+        <w:drawing>
+          <wp:anchor distT="0" distB="0" distL="114300" distR="114300" simplePos="0" relativeHeight="251654140" behindDoc="0" locked="0" layoutInCell="1" allowOverlap="1" wp14:anchorId="7AB499E3" wp14:editId="7D8092C5">
             <wp:simplePos x="0" y="0"/>
             <wp:positionH relativeFrom="column">
               <wp:posOffset>728980</wp:posOffset>
@@ -1789,7 +1828,7 @@
                     </pic:cNvPicPr>
                   </pic:nvPicPr>
                   <pic:blipFill>
-                    <a:blip r:embed="rId8">
+                    <a:blip r:embed="rId18">
                       <a:extLst>
                         <a:ext uri="{28A0092B-C50C-407E-A947-70E740481C1C}">
                           <a14:useLocalDpi xmlns:a14="http://schemas.microsoft.com/office/drawing/2010/main" val="0"/>
@@ -1867,7 +1906,7 @@
         <mc:AlternateContent>
           <mc:Choice Requires="wps">
             <w:drawing>
-              <wp:anchor distT="0" distB="0" distL="114300" distR="114300" simplePos="0" relativeHeight="251669504" behindDoc="0" locked="0" layoutInCell="1" allowOverlap="1" wp14:anchorId="6BCBED6D" wp14:editId="09605A33">
+              <wp:anchor distT="0" distB="0" distL="114300" distR="114300" simplePos="0" relativeHeight="251669504" behindDoc="0" locked="0" layoutInCell="1" allowOverlap="1" wp14:anchorId="5D8EC9B3" wp14:editId="49DCD05D">
                 <wp:simplePos x="0" y="0"/>
                 <wp:positionH relativeFrom="column">
                   <wp:posOffset>948055</wp:posOffset>
@@ -2071,7 +2110,76 @@
           <w:lang w:eastAsia="de-DE"/>
         </w:rPr>
         <w:drawing>
-          <wp:anchor distT="0" distB="0" distL="114300" distR="114300" simplePos="0" relativeHeight="251664384" behindDoc="0" locked="0" layoutInCell="1" allowOverlap="1" wp14:anchorId="1F0EC787" wp14:editId="15094523">
+          <wp:anchor distT="0" distB="0" distL="114300" distR="114300" simplePos="0" relativeHeight="251653115" behindDoc="0" locked="0" layoutInCell="1" allowOverlap="1" wp14:anchorId="72BFA776" wp14:editId="3D883E1F">
+            <wp:simplePos x="0" y="0"/>
+            <wp:positionH relativeFrom="column">
+              <wp:posOffset>824230</wp:posOffset>
+            </wp:positionH>
+            <wp:positionV relativeFrom="paragraph">
+              <wp:posOffset>1308100</wp:posOffset>
+            </wp:positionV>
+            <wp:extent cx="4046783" cy="4314825"/>
+            <wp:effectExtent l="0" t="0" r="0" b="0"/>
+            <wp:wrapNone/>
+            <wp:docPr id="16" name="Grafik 16" descr="C:\Users\Christoph\KEAT\Documentation\review.PNG"/>
+            <wp:cNvGraphicFramePr>
+              <a:graphicFrameLocks xmlns:a="http://schemas.openxmlformats.org/drawingml/2006/main" noChangeAspect="1"/>
+            </wp:cNvGraphicFramePr>
+            <a:graphic xmlns:a="http://schemas.openxmlformats.org/drawingml/2006/main">
+              <a:graphicData uri="http://schemas.openxmlformats.org/drawingml/2006/picture">
+                <pic:pic xmlns:pic="http://schemas.openxmlformats.org/drawingml/2006/picture">
+                  <pic:nvPicPr>
+                    <pic:cNvPr id="0" name="Picture 4" descr="C:\Users\Christoph\KEAT\Documentation\review.PNG"/>
+                    <pic:cNvPicPr>
+                      <a:picLocks noChangeAspect="1" noChangeArrowheads="1"/>
+                    </pic:cNvPicPr>
+                  </pic:nvPicPr>
+                  <pic:blipFill>
+                    <a:blip r:embed="rId19">
+                      <a:extLst>
+                        <a:ext uri="{28A0092B-C50C-407E-A947-70E740481C1C}">
+                          <a14:useLocalDpi xmlns:a14="http://schemas.microsoft.com/office/drawing/2010/main" val="0"/>
+                        </a:ext>
+                      </a:extLst>
+                    </a:blip>
+                    <a:srcRect/>
+                    <a:stretch>
+                      <a:fillRect/>
+                    </a:stretch>
+                  </pic:blipFill>
+                  <pic:spPr bwMode="auto">
+                    <a:xfrm>
+                      <a:off x="0" y="0"/>
+                      <a:ext cx="4046783" cy="4314825"/>
+                    </a:xfrm>
+                    <a:prstGeom prst="rect">
+                      <a:avLst/>
+                    </a:prstGeom>
+                    <a:noFill/>
+                    <a:ln>
+                      <a:noFill/>
+                    </a:ln>
+                  </pic:spPr>
+                </pic:pic>
+              </a:graphicData>
+            </a:graphic>
+            <wp14:sizeRelH relativeFrom="page">
+              <wp14:pctWidth>0</wp14:pctWidth>
+            </wp14:sizeRelH>
+            <wp14:sizeRelV relativeFrom="page">
+              <wp14:pctHeight>0</wp14:pctHeight>
+            </wp14:sizeRelV>
+          </wp:anchor>
+        </w:drawing>
+      </w:r>
+      <w:bookmarkStart w:id="0" w:name="_GoBack"/>
+      <w:r>
+        <w:rPr>
+          <w:noProof/>
+          <w:lang w:eastAsia="de-DE"/>
+        </w:rPr>
+        <w:drawing>
+          <wp:anchor distT="0" distB="0" distL="114300" distR="114300" simplePos="0" relativeHeight="251652090" behindDoc="0" locked="0" layoutInCell="1" allowOverlap="1" wp14:anchorId="1F0EC787" wp14:editId="15094523">
             <wp:simplePos x="0" y="0"/>
             <wp:positionH relativeFrom="column">
               <wp:posOffset>824230</wp:posOffset>
@@ -2096,7 +2204,7 @@
                     </pic:cNvPicPr>
                   </pic:nvPicPr>
                   <pic:blipFill>
-                    <a:blip r:embed="rId9">
+                    <a:blip r:embed="rId20">
                       <a:extLst>
                         <a:ext uri="{28A0092B-C50C-407E-A947-70E740481C1C}">
                           <a14:useLocalDpi xmlns:a14="http://schemas.microsoft.com/office/drawing/2010/main" val="0"/>
@@ -2133,6 +2241,7 @@
           </wp:anchor>
         </w:drawing>
       </w:r>
+      <w:bookmarkEnd w:id="0"/>
       <w:r>
         <w:rPr>
           <w:lang w:val="en-US"/>
@@ -2416,7 +2525,7 @@
                     </pic:cNvPicPr>
                   </pic:nvPicPr>
                   <pic:blipFill>
-                    <a:blip r:embed="rId10">
+                    <a:blip r:embed="rId21">
                       <a:extLst>
                         <a:ext uri="{28A0092B-C50C-407E-A947-70E740481C1C}">
                           <a14:useLocalDpi xmlns:a14="http://schemas.microsoft.com/office/drawing/2010/main" val="0"/>
@@ -2791,7 +2900,7 @@
                     </pic:cNvPicPr>
                   </pic:nvPicPr>
                   <pic:blipFill>
-                    <a:blip r:embed="rId11">
+                    <a:blip r:embed="rId22">
                       <a:extLst>
                         <a:ext uri="{28A0092B-C50C-407E-A947-70E740481C1C}">
                           <a14:useLocalDpi xmlns:a14="http://schemas.microsoft.com/office/drawing/2010/main" val="0"/>
@@ -3205,17 +3314,9 @@
         <w:rPr>
           <w:lang w:val="en-US"/>
         </w:rPr>
-        <w:t xml:space="preserve">If you have </w:t>
-      </w:r>
-      <w:bookmarkStart w:id="0" w:name="_GoBack"/>
-      <w:bookmarkEnd w:id="0"/>
-      <w:r>
-        <w:rPr>
-          <w:lang w:val="en-US"/>
-        </w:rPr>
-        <w:t xml:space="preserve">questions or any other requests, feel free to contact me at </w:t>
-      </w:r>
-      <w:hyperlink r:id="rId12" w:history="1">
+        <w:t xml:space="preserve">If you have questions or any other requests, feel free to contact me at </w:t>
+      </w:r>
+      <w:hyperlink r:id="rId23" w:history="1">
         <w:r>
           <w:rPr>
             <w:rStyle w:val="Hyperlink"/>
@@ -3312,7 +3413,21 @@
         <w:rPr>
           <w:lang w:val="en-US"/>
         </w:rPr>
-        <w:t>” option, the OpenNI skeleton joints and the real names are right-left-switched.</w:t>
+        <w:t xml:space="preserve">” option, the </w:t>
+      </w:r>
+      <w:proofErr w:type="spellStart"/>
+      <w:r>
+        <w:rPr>
+          <w:lang w:val="en-US"/>
+        </w:rPr>
+        <w:t>OpenNI</w:t>
+      </w:r>
+      <w:proofErr w:type="spellEnd"/>
+      <w:r>
+        <w:rPr>
+          <w:lang w:val="en-US"/>
+        </w:rPr>
+        <w:t xml:space="preserve"> skeleton joints and the real names are right-left-switched.</w:t>
       </w:r>
     </w:p>
     <w:tbl>
@@ -3357,11 +3472,19 @@
                 <w:lang w:val="en-US"/>
               </w:rPr>
             </w:pPr>
+            <w:proofErr w:type="spellStart"/>
             <w:r>
               <w:rPr>
                 <w:lang w:val="en-US"/>
               </w:rPr>
-              <w:t xml:space="preserve">OpenNI </w:t>
+              <w:t>OpenNI</w:t>
+            </w:r>
+            <w:proofErr w:type="spellEnd"/>
+            <w:r>
+              <w:rPr>
+                <w:lang w:val="en-US"/>
+              </w:rPr>
+              <w:t xml:space="preserve"> </w:t>
             </w:r>
             <w:proofErr w:type="spellStart"/>
             <w:r>
@@ -5216,7 +5339,23 @@
           <w:color w:val="A6A6A6" w:themeColor="background1" w:themeShade="A6"/>
           <w:lang w:val="en-US"/>
         </w:rPr>
-        <w:t>(Iff 3D data:)</w:t>
+        <w:t>(</w:t>
+      </w:r>
+      <w:proofErr w:type="spellStart"/>
+      <w:r>
+        <w:rPr>
+          <w:color w:val="A6A6A6" w:themeColor="background1" w:themeShade="A6"/>
+          <w:lang w:val="en-US"/>
+        </w:rPr>
+        <w:t>Iff</w:t>
+      </w:r>
+      <w:proofErr w:type="spellEnd"/>
+      <w:r>
+        <w:rPr>
+          <w:color w:val="A6A6A6" w:themeColor="background1" w:themeShade="A6"/>
+          <w:lang w:val="en-US"/>
+        </w:rPr>
+        <w:t xml:space="preserve"> 3D data:)</w:t>
       </w:r>
       <w:r>
         <w:rPr>
@@ -8122,7 +8261,7 @@
 </file>
 
 <file path=customXml/itemProps1.xml><?xml version="1.0" encoding="utf-8"?>
-<ds:datastoreItem xmlns:ds="http://schemas.openxmlformats.org/officeDocument/2006/customXml" ds:itemID="{12B07CF6-ADDE-4ECE-BB33-9B76027AD13E}">
+<ds:datastoreItem xmlns:ds="http://schemas.openxmlformats.org/officeDocument/2006/customXml" ds:itemID="{F193DC4C-1427-475B-AB2E-01A8A7EAD5A0}">
   <ds:schemaRefs>
     <ds:schemaRef ds:uri="http://schemas.openxmlformats.org/officeDocument/2006/bibliography"/>
   </ds:schemaRefs>

</xml_diff>

<commit_message>
Removed references to SensorKinect from the manual.
</commit_message>
<xml_diff>
--- a/Documentation/README.docx
+++ b/Documentation/README.docx
@@ -937,7 +937,20 @@
           <w:szCs w:val="20"/>
           <w:lang w:val="en-US"/>
         </w:rPr>
-        <w:t>0KOIk2JeIBYClPWVnMoRKn5cdY4=</w:t>
+        <w:t>0KOIk2JeIBYClPWVnMoRKn5cdY</w:t>
+      </w:r>
+      <w:bookmarkStart w:id="0" w:name="_GoBack"/>
+      <w:bookmarkEnd w:id="0"/>
+      <w:r>
+        <w:rPr>
+          <w:rStyle w:val="Fett"/>
+          <w:rFonts w:ascii="Verdana" w:hAnsi="Verdana"/>
+          <w:color w:val="000000"/>
+          <w:sz w:val="20"/>
+          <w:szCs w:val="20"/>
+          <w:lang w:val="en-US"/>
+        </w:rPr>
+        <w:t>4=</w:t>
       </w:r>
       <w:r>
         <w:rPr>
@@ -993,19 +1006,31 @@
         </w:rPr>
         <w:t xml:space="preserve">Install </w:t>
       </w:r>
+      <w:r>
+        <w:rPr>
+          <w:lang w:val="en-US"/>
+        </w:rPr>
+        <w:t xml:space="preserve">a </w:t>
+      </w:r>
       <w:proofErr w:type="spellStart"/>
       <w:r>
         <w:rPr>
           <w:lang w:val="en-US"/>
         </w:rPr>
-        <w:t>SensorKinect</w:t>
+        <w:t>Kinect</w:t>
       </w:r>
       <w:proofErr w:type="spellEnd"/>
       <w:r>
         <w:rPr>
           <w:lang w:val="en-US"/>
         </w:rPr>
-        <w:t xml:space="preserve"> and restart your computer (required!!!).</w:t>
+        <w:t xml:space="preserve"> sensor driver </w:t>
+      </w:r>
+      <w:r>
+        <w:rPr>
+          <w:lang w:val="en-US"/>
+        </w:rPr>
+        <w:t>and restart your computer (required!!!).</w:t>
       </w:r>
     </w:p>
     <w:p>
@@ -2172,7 +2197,6 @@
           </wp:anchor>
         </w:drawing>
       </w:r>
-      <w:bookmarkStart w:id="0" w:name="_GoBack"/>
       <w:r>
         <w:rPr>
           <w:noProof/>
@@ -2241,7 +2265,6 @@
           </wp:anchor>
         </w:drawing>
       </w:r>
-      <w:bookmarkEnd w:id="0"/>
       <w:r>
         <w:rPr>
           <w:lang w:val="en-US"/>
@@ -8261,7 +8284,7 @@
 </file>
 
 <file path=customXml/itemProps1.xml><?xml version="1.0" encoding="utf-8"?>
-<ds:datastoreItem xmlns:ds="http://schemas.openxmlformats.org/officeDocument/2006/customXml" ds:itemID="{F193DC4C-1427-475B-AB2E-01A8A7EAD5A0}">
+<ds:datastoreItem xmlns:ds="http://schemas.openxmlformats.org/officeDocument/2006/customXml" ds:itemID="{4BFFCB91-7243-44F9-BE87-E13A0A2E790C}">
   <ds:schemaRefs>
     <ds:schemaRef ds:uri="http://schemas.openxmlformats.org/officeDocument/2006/bibliography"/>
   </ds:schemaRefs>

</xml_diff>